<commit_message>
Another commit in FirstBranch
</commit_message>
<xml_diff>
--- a/Git_Commands.docx
+++ b/Git_Commands.docx
@@ -75,8 +75,140 @@
       <w:r>
         <w:t xml:space="preserve"> To include your repository as Origin.</w:t>
       </w:r>
+    </w:p>
+    <w:p>
+      <w:r>
+        <w:t xml:space="preserve">3) </w:t>
+      </w:r>
+      <w:proofErr w:type="spellStart"/>
+      <w:proofErr w:type="gramStart"/>
+      <w:r>
+        <w:t>git</w:t>
+      </w:r>
+      <w:proofErr w:type="spellEnd"/>
+      <w:proofErr w:type="gramEnd"/>
+      <w:r>
+        <w:t xml:space="preserve"> pull origin main/master </w:t>
+      </w:r>
+      <w:r>
+        <w:sym w:font="Wingdings" w:char="F0E0"/>
+      </w:r>
+      <w:r>
+        <w:t xml:space="preserve"> To clone every file from Central Repo.</w:t>
+      </w:r>
       <w:bookmarkStart w:id="0" w:name="_GoBack"/>
       <w:bookmarkEnd w:id="0"/>
+    </w:p>
+    <w:p>
+      <w:proofErr w:type="gramStart"/>
+      <w:r>
+        <w:t>3)</w:t>
+      </w:r>
+      <w:proofErr w:type="spellStart"/>
+      <w:r>
+        <w:t>git</w:t>
+      </w:r>
+      <w:proofErr w:type="spellEnd"/>
+      <w:proofErr w:type="gramEnd"/>
+      <w:r>
+        <w:t xml:space="preserve"> status </w:t>
+      </w:r>
+      <w:r>
+        <w:sym w:font="Wingdings" w:char="F0E0"/>
+      </w:r>
+      <w:r>
+        <w:t xml:space="preserve"> to check what all files are added in Index to handle </w:t>
+      </w:r>
+      <w:proofErr w:type="spellStart"/>
+      <w:r>
+        <w:t>git</w:t>
+      </w:r>
+      <w:proofErr w:type="spellEnd"/>
+      <w:r>
+        <w:t xml:space="preserve"> commit operation </w:t>
+      </w:r>
+      <w:r>
+        <w:t xml:space="preserve"> </w:t>
+      </w:r>
+    </w:p>
+    <w:p>
+      <w:r>
+        <w:t xml:space="preserve">4) </w:t>
+      </w:r>
+      <w:proofErr w:type="spellStart"/>
+      <w:proofErr w:type="gramStart"/>
+      <w:r>
+        <w:t>git</w:t>
+      </w:r>
+      <w:proofErr w:type="spellEnd"/>
+      <w:proofErr w:type="gramEnd"/>
+      <w:r>
+        <w:t xml:space="preserve"> add / </w:t>
+      </w:r>
+      <w:proofErr w:type="spellStart"/>
+      <w:r>
+        <w:t>git</w:t>
+      </w:r>
+      <w:proofErr w:type="spellEnd"/>
+      <w:r>
+        <w:t xml:space="preserve"> add –A </w:t>
+      </w:r>
+      <w:r>
+        <w:sym w:font="Wingdings" w:char="F0E0"/>
+      </w:r>
+      <w:r>
+        <w:t xml:space="preserve"> To add file into index</w:t>
+      </w:r>
+    </w:p>
+    <w:p>
+      <w:proofErr w:type="gramStart"/>
+      <w:r>
+        <w:t>5)</w:t>
+      </w:r>
+      <w:proofErr w:type="spellStart"/>
+      <w:r>
+        <w:t>git</w:t>
+      </w:r>
+      <w:proofErr w:type="spellEnd"/>
+      <w:proofErr w:type="gramEnd"/>
+      <w:r>
+        <w:t xml:space="preserve"> commit  –a –m / </w:t>
+      </w:r>
+      <w:proofErr w:type="spellStart"/>
+      <w:r>
+        <w:t>git</w:t>
+      </w:r>
+      <w:proofErr w:type="spellEnd"/>
+      <w:r>
+        <w:t xml:space="preserve"> commit –m </w:t>
+      </w:r>
+      <w:r>
+        <w:sym w:font="Wingdings" w:char="F0E0"/>
+      </w:r>
+      <w:r>
+        <w:t xml:space="preserve"> To commit changes in Local repo.</w:t>
+      </w:r>
+    </w:p>
+    <w:p>
+      <w:r>
+        <w:t xml:space="preserve">6) </w:t>
+      </w:r>
+      <w:proofErr w:type="spellStart"/>
+      <w:proofErr w:type="gramStart"/>
+      <w:r>
+        <w:t>git</w:t>
+      </w:r>
+      <w:proofErr w:type="spellEnd"/>
+      <w:proofErr w:type="gramEnd"/>
+      <w:r>
+        <w:t xml:space="preserve"> branch </w:t>
+      </w:r>
+      <w:r>
+        <w:sym w:font="Wingdings" w:char="F0E0"/>
+      </w:r>
+      <w:r>
+        <w:t xml:space="preserve">   To add new branch under Master Repo which will also contain entire copy of Master Branch files. </w:t>
+      </w:r>
     </w:p>
     <w:sectPr>
       <w:pgSz w:w="12240" w:h="15840"/>

</xml_diff>